<commit_message>
Removed files for Test.docx
</commit_message>
<xml_diff>
--- a/drafts/Test.docx
+++ b/drafts/Test.docx
@@ -8,12 +8,6 @@
           <w:lang w:val="en-US"/>
         </w:rPr>
       </w:pPr>
-      <w:r>
-        <w:rPr>
-          <w:lang w:val="en-US"/>
-        </w:rPr>
-        <w:t>Test</w:t>
-      </w:r>
     </w:p>
     <w:sectPr>
       <w:pgSz w:w="11906" w:h="16838"/>

</xml_diff>